<commit_message>
Slight alteration to document -Amir
</commit_message>
<xml_diff>
--- a/Elicitation/TT3L_G5_ElicitationPlan.docx
+++ b/Elicitation/TT3L_G5_ElicitationPlan.docx
@@ -131,6 +131,17 @@
         </w:rPr>
         <w:t>Elicitation</w:t>
       </w:r>
+      <w:r>
+        <w:rPr>
+          <w:rFonts w:ascii="Times New Roman" w:eastAsia="Times New Roman" w:hAnsi="Times New Roman" w:cs="Times New Roman"/>
+          <w:b/>
+          <w:bCs/>
+          <w:color w:val="000000" w:themeColor="text1"/>
+          <w:sz w:val="24"/>
+          <w:szCs w:val="24"/>
+        </w:rPr>
+        <w:t xml:space="preserve"> Plan</w:t>
+      </w:r>
     </w:p>
     <w:p>
       <w:pPr>
@@ -531,8 +542,6 @@
       </w:r>
       <w:r>
         <w:tab/>
-      </w:r>
-      <w:r>
         <w:t>Objective</w:t>
       </w:r>
     </w:p>
@@ -553,25 +562,7 @@
           <w:szCs w:val="24"/>
           <w:lang w:val="en-MY"/>
         </w:rPr>
-        <w:t xml:space="preserve">The </w:t>
-      </w:r>
-      <w:r>
-        <w:rPr>
-          <w:rFonts w:ascii="Times New Roman" w:hAnsi="Times New Roman" w:cs="Times New Roman"/>
-          <w:sz w:val="24"/>
-          <w:szCs w:val="24"/>
-          <w:lang w:val="en-MY"/>
-        </w:rPr>
-        <w:t>objective of this project is to create a</w:t>
-      </w:r>
-      <w:r>
-        <w:rPr>
-          <w:rFonts w:ascii="Times New Roman" w:hAnsi="Times New Roman" w:cs="Times New Roman"/>
-          <w:sz w:val="24"/>
-          <w:szCs w:val="24"/>
-          <w:lang w:val="en-MY"/>
-        </w:rPr>
-        <w:t xml:space="preserve"> web-based accessibility-focused campus navigation platform specifically designed for Multimedia University Cyberjaya. The platform will:</w:t>
+        <w:t>The objective of this project is to create a web-based accessibility-focused campus navigation platform specifically designed for Multimedia University Cyberjaya. The platform will:</w:t>
       </w:r>
     </w:p>
     <w:p>
@@ -840,7 +831,7 @@
                 <w:szCs w:val="24"/>
                 <w:lang w:val="en-MY"/>
               </w:rPr>
-              <w:t>Students and staff with mobility challenges</w:t>
+              <w:t xml:space="preserve">Students and staff </w:t>
             </w:r>
           </w:p>
         </w:tc>
@@ -1018,16 +1009,8 @@
         <w:rPr>
           <w:rFonts w:ascii="Times New Roman" w:hAnsi="Times New Roman" w:cs="Times New Roman"/>
         </w:rPr>
-        <w:t xml:space="preserve">Let’s the stakeholders to visualise the </w:t>
+        <w:t>Let’s the stakeholders to visualise the end product</w:t>
       </w:r>
-      <w:proofErr w:type="gramStart"/>
-      <w:r>
-        <w:rPr>
-          <w:rFonts w:ascii="Times New Roman" w:hAnsi="Times New Roman" w:cs="Times New Roman"/>
-        </w:rPr>
-        <w:t>end product</w:t>
-      </w:r>
-      <w:proofErr w:type="gramEnd"/>
     </w:p>
     <w:p>
       <w:pPr>
@@ -3035,6 +3018,7 @@
   <w:style w:type="character" w:default="1" w:styleId="DefaultParagraphFont">
     <w:name w:val="Default Paragraph Font"/>
     <w:uiPriority w:val="1"/>
+    <w:semiHidden/>
     <w:unhideWhenUsed/>
   </w:style>
   <w:style w:type="table" w:default="1" w:styleId="TableNormal">
@@ -3758,15 +3742,6 @@
 </file>
 
 <file path=customXml/item1.xml><?xml version="1.0" encoding="utf-8"?>
-<?mso-contentType ?>
-<FormTemplates xmlns="http://schemas.microsoft.com/sharepoint/v3/contenttype/forms">
-  <Display>DocumentLibraryForm</Display>
-  <Edit>DocumentLibraryForm</Edit>
-  <New>DocumentLibraryForm</New>
-</FormTemplates>
-</file>
-
-<file path=customXml/item2.xml><?xml version="1.0" encoding="utf-8"?>
 <ct:contentTypeSchema xmlns:ct="http://schemas.microsoft.com/office/2006/metadata/contentType" xmlns:ma="http://schemas.microsoft.com/office/2006/metadata/properties/metaAttributes" ct:_="" ma:_="" ma:contentTypeName="Document" ma:contentTypeID="0x010100901A8634E4C9A34091829495B1A31077" ma:contentTypeVersion="13" ma:contentTypeDescription="Create a new document." ma:contentTypeScope="" ma:versionID="77da24e53050c5a61b5fc3a5cab35b2d">
   <xsd:schema xmlns:xsd="http://www.w3.org/2001/XMLSchema" xmlns:xs="http://www.w3.org/2001/XMLSchema" xmlns:p="http://schemas.microsoft.com/office/2006/metadata/properties" xmlns:ns3="d3ee0c93-aca5-4771-91fd-0510a8b50636" xmlns:ns4="6330be61-c814-42ec-8f03-b556ba380009" targetNamespace="http://schemas.microsoft.com/office/2006/metadata/properties" ma:root="true" ma:fieldsID="3ccc6c4d1cc292fc29f1bde91ec792af" ns3:_="" ns4:_="">
     <xsd:import namespace="d3ee0c93-aca5-4771-91fd-0510a8b50636"/>
@@ -3985,6 +3960,15 @@
 </ct:contentTypeSchema>
 </file>
 
+<file path=customXml/item2.xml><?xml version="1.0" encoding="utf-8"?>
+<?mso-contentType ?>
+<FormTemplates xmlns="http://schemas.microsoft.com/sharepoint/v3/contenttype/forms">
+  <Display>DocumentLibraryForm</Display>
+  <Edit>DocumentLibraryForm</Edit>
+  <New>DocumentLibraryForm</New>
+</FormTemplates>
+</file>
+
 <file path=customXml/item3.xml><?xml version="1.0" encoding="utf-8"?>
 <p:properties xmlns:p="http://schemas.microsoft.com/office/2006/metadata/properties" xmlns:xsi="http://www.w3.org/2001/XMLSchema-instance" xmlns:pc="http://schemas.microsoft.com/office/infopath/2007/PartnerControls">
   <documentManagement>
@@ -3994,14 +3978,6 @@
 </file>
 
 <file path=customXml/itemProps1.xml><?xml version="1.0" encoding="utf-8"?>
-<ds:datastoreItem xmlns:ds="http://schemas.openxmlformats.org/officeDocument/2006/customXml" ds:itemID="{E3C88A3F-F424-42E4-89A9-31794AED5DF1}">
-  <ds:schemaRefs>
-    <ds:schemaRef ds:uri="http://schemas.microsoft.com/sharepoint/v3/contenttype/forms"/>
-  </ds:schemaRefs>
-</ds:datastoreItem>
-</file>
-
-<file path=customXml/itemProps2.xml><?xml version="1.0" encoding="utf-8"?>
 <ds:datastoreItem xmlns:ds="http://schemas.openxmlformats.org/officeDocument/2006/customXml" ds:itemID="{F2C3CA82-652B-4F1B-80BF-E55FD8AD28DA}">
   <ds:schemaRefs>
     <ds:schemaRef ds:uri="http://schemas.microsoft.com/office/2006/metadata/contentType"/>
@@ -4020,6 +3996,14 @@
 </ds:datastoreItem>
 </file>
 
+<file path=customXml/itemProps2.xml><?xml version="1.0" encoding="utf-8"?>
+<ds:datastoreItem xmlns:ds="http://schemas.openxmlformats.org/officeDocument/2006/customXml" ds:itemID="{E3C88A3F-F424-42E4-89A9-31794AED5DF1}">
+  <ds:schemaRefs>
+    <ds:schemaRef ds:uri="http://schemas.microsoft.com/sharepoint/v3/contenttype/forms"/>
+  </ds:schemaRefs>
+</ds:datastoreItem>
+</file>
+
 <file path=customXml/itemProps3.xml><?xml version="1.0" encoding="utf-8"?>
 <ds:datastoreItem xmlns:ds="http://schemas.openxmlformats.org/officeDocument/2006/customXml" ds:itemID="{AC490284-9D1C-4EA4-BBB8-214635DAA1B5}">
   <ds:schemaRefs>

</xml_diff>